<commit_message>
I changed file 1
</commit_message>
<xml_diff>
--- a/testFile.txt.docx
+++ b/testFile.txt.docx
@@ -15,7 +15,13 @@
       </w:r>
     </w:p>
     <w:p/>
-    <w:p/>
+    <w:p>
+      <w:r>
+        <w:t>I’m changing this line.</w:t>
+      </w:r>
+      <w:bookmarkStart w:id="0" w:name="_GoBack"/>
+      <w:bookmarkEnd w:id="0"/>
+    </w:p>
     <w:p>
       <w:r>
         <w:t>Line 2</w:t>
@@ -33,8 +39,6 @@
       <w:r>
         <w:t>Oeps</w:t>
       </w:r>
-      <w:bookmarkStart w:id="0" w:name="_GoBack"/>
-      <w:bookmarkEnd w:id="0"/>
     </w:p>
     <w:sectPr>
       <w:pgSz w:w="11906" w:h="16838"/>

</xml_diff>